<commit_message>
Jeremy - I made some updates to Sprint report 3
</commit_message>
<xml_diff>
--- a/Source/Sprint Reports/Sprint 3 Report.docx
+++ b/Source/Sprint Reports/Sprint 3 Report.docx
@@ -542,67 +542,43 @@
         </w:numPr>
       </w:pPr>
       <w:r>
-        <w:t>Implement all API call functionality in UI – {</w:t>
-      </w:r>
-      <w:r>
-        <w:t>Rachel</w:t>
-      </w:r>
-      <w:r>
-        <w:t>}</w:t>
-      </w:r>
-    </w:p>
-    <w:p>
-      <w:pPr>
-        <w:pStyle w:val="ListParagraph"/>
-        <w:numPr>
-          <w:ilvl w:val="1"/>
-          <w:numId w:val="8"/>
-        </w:numPr>
-      </w:pPr>
-      <w:r>
-        <w:t>Build Technician App – {</w:t>
-      </w:r>
-      <w:r>
-        <w:t>Rachel</w:t>
-      </w:r>
-      <w:r>
-        <w:t>}</w:t>
-      </w:r>
-    </w:p>
-    <w:p>
-      <w:pPr>
-        <w:pStyle w:val="ListParagraph"/>
-        <w:numPr>
-          <w:ilvl w:val="1"/>
-          <w:numId w:val="8"/>
-        </w:numPr>
-      </w:pPr>
-      <w:r>
-        <w:t>Implement PDF Viewer – {</w:t>
-      </w:r>
-      <w:r>
-        <w:t>Rachel</w:t>
-      </w:r>
-      <w:r>
-        <w:t>}</w:t>
-      </w:r>
-    </w:p>
-    <w:p>
-      <w:pPr>
-        <w:pStyle w:val="ListParagraph"/>
-        <w:numPr>
-          <w:ilvl w:val="1"/>
-          <w:numId w:val="8"/>
-        </w:numPr>
-      </w:pPr>
-      <w:r>
-        <w:t>Set up database and build internal data storage structure – {</w:t>
-      </w:r>
-      <w:r>
-        <w:t>Rachel</w:t>
-      </w:r>
-      <w:r>
-        <w:t>}</w:t>
+        <w:t>Implement all API call functionality in UI – {Rachel}</w:t>
+      </w:r>
+    </w:p>
+    <w:p>
+      <w:pPr>
+        <w:pStyle w:val="ListParagraph"/>
+        <w:numPr>
+          <w:ilvl w:val="1"/>
+          <w:numId w:val="8"/>
+        </w:numPr>
+      </w:pPr>
+      <w:r>
+        <w:t>Build Technician App – {Rachel}</w:t>
+      </w:r>
+    </w:p>
+    <w:p>
+      <w:pPr>
+        <w:pStyle w:val="ListParagraph"/>
+        <w:numPr>
+          <w:ilvl w:val="1"/>
+          <w:numId w:val="8"/>
+        </w:numPr>
+      </w:pPr>
+      <w:r>
+        <w:t>Implement PDF Viewer – {Rachel}</w:t>
+      </w:r>
+    </w:p>
+    <w:p>
+      <w:pPr>
+        <w:pStyle w:val="ListParagraph"/>
+        <w:numPr>
+          <w:ilvl w:val="1"/>
+          <w:numId w:val="8"/>
+        </w:numPr>
+      </w:pPr>
+      <w:r>
+        <w:t>Set up database and build internal data storage structure – {Rachel}</w:t>
       </w:r>
     </w:p>
     <w:p>
@@ -615,6 +591,78 @@
       </w:pPr>
       <w:r>
         <w:t>API</w:t>
+      </w:r>
+    </w:p>
+    <w:p>
+      <w:pPr>
+        <w:pStyle w:val="ListParagraph"/>
+        <w:numPr>
+          <w:ilvl w:val="1"/>
+          <w:numId w:val="8"/>
+        </w:numPr>
+      </w:pPr>
+      <w:r>
+        <w:t>Finish</w:t>
+      </w:r>
+      <w:r>
+        <w:t xml:space="preserve"> all</w:t>
+      </w:r>
+      <w:r>
+        <w:t xml:space="preserve"> </w:t>
+      </w:r>
+      <w:r>
+        <w:t xml:space="preserve">eLation </w:t>
+      </w:r>
+      <w:r>
+        <w:t>GET</w:t>
+      </w:r>
+      <w:r>
+        <w:t xml:space="preserve">/POST </w:t>
+      </w:r>
+      <w:r>
+        <w:t>API</w:t>
+      </w:r>
+      <w:r>
+        <w:t xml:space="preserve"> call handling on Apple and Android </w:t>
+      </w:r>
+      <w:r>
+        <w:t>– {Jeremy}</w:t>
+      </w:r>
+    </w:p>
+    <w:p>
+      <w:pPr>
+        <w:pStyle w:val="ListParagraph"/>
+        <w:numPr>
+          <w:ilvl w:val="1"/>
+          <w:numId w:val="8"/>
+        </w:numPr>
+      </w:pPr>
+      <w:r>
+        <w:t xml:space="preserve">Build POST API call handling functionality for Apple and Android </w:t>
+      </w:r>
+      <w:r>
+        <w:t>– {Jeremy}</w:t>
+      </w:r>
+    </w:p>
+    <w:p>
+      <w:pPr>
+        <w:pStyle w:val="ListParagraph"/>
+        <w:numPr>
+          <w:ilvl w:val="1"/>
+          <w:numId w:val="8"/>
+        </w:numPr>
+      </w:pPr>
+      <w:r>
+        <w:t xml:space="preserve">Build </w:t>
+      </w:r>
+      <w:r>
+        <w:t xml:space="preserve">all </w:t>
+      </w:r>
+      <w:r>
+        <w:t xml:space="preserve">API call handling for Technician app for Apple and Android </w:t>
+      </w:r>
+      <w:r>
+        <w:t>– {Jeremy}</w:t>
       </w:r>
     </w:p>
     <w:p>
@@ -949,7 +997,106 @@
         </w:numPr>
       </w:pPr>
       <w:r>
+        <w:t xml:space="preserve">Finish all </w:t>
+      </w:r>
+      <w:r>
+        <w:t xml:space="preserve">eLation </w:t>
+      </w:r>
+      <w:r>
+        <w:t>GET/POST</w:t>
+      </w:r>
+      <w:r>
+        <w:t xml:space="preserve"> </w:t>
+      </w:r>
+      <w:r>
+        <w:t xml:space="preserve">API call handling on Apple and Android </w:t>
+      </w:r>
+      <w:r>
+        <w:t>– {Jeremy}</w:t>
+      </w:r>
+    </w:p>
+    <w:p>
+      <w:pPr>
+        <w:pStyle w:val="ListParagraph"/>
+        <w:numPr>
+          <w:ilvl w:val="2"/>
+          <w:numId w:val="8"/>
+        </w:numPr>
+      </w:pPr>
+      <w:r>
+        <w:t xml:space="preserve">All available calls are handled. Currently we have one API call that does not give us the correct data back and so is not done. </w:t>
+      </w:r>
+    </w:p>
+    <w:p>
+      <w:pPr>
+        <w:pStyle w:val="ListParagraph"/>
+        <w:numPr>
+          <w:ilvl w:val="1"/>
+          <w:numId w:val="8"/>
+        </w:numPr>
+      </w:pPr>
+      <w:r>
+        <w:t>Build POST API call handling functionality for Apple and Android – {Jeremy}</w:t>
+      </w:r>
+    </w:p>
+    <w:p>
+      <w:pPr>
+        <w:pStyle w:val="ListParagraph"/>
+        <w:numPr>
+          <w:ilvl w:val="2"/>
+          <w:numId w:val="8"/>
+        </w:numPr>
+      </w:pPr>
+      <w:r>
+        <w:t>Built in ability to handle POST type HTTP requests</w:t>
+      </w:r>
+    </w:p>
+    <w:p>
+      <w:pPr>
+        <w:pStyle w:val="ListParagraph"/>
+        <w:numPr>
+          <w:ilvl w:val="1"/>
+          <w:numId w:val="8"/>
+        </w:numPr>
+      </w:pPr>
+      <w:r>
+        <w:t>Build all API call handling for Technician app for Apple and Android – {Jeremy}</w:t>
+      </w:r>
+    </w:p>
+    <w:p>
+      <w:pPr>
+        <w:pStyle w:val="ListParagraph"/>
+        <w:numPr>
+          <w:ilvl w:val="2"/>
+          <w:numId w:val="8"/>
+        </w:numPr>
+      </w:pPr>
+      <w:r>
+        <w:t>All available calls are now handled for the Technician API</w:t>
+      </w:r>
+    </w:p>
+    <w:p>
+      <w:pPr>
+        <w:pStyle w:val="ListParagraph"/>
+        <w:numPr>
+          <w:ilvl w:val="1"/>
+          <w:numId w:val="8"/>
+        </w:numPr>
+      </w:pPr>
+      <w:r>
         <w:t>Expand API error checking – {Jeremy}</w:t>
+      </w:r>
+    </w:p>
+    <w:p>
+      <w:pPr>
+        <w:pStyle w:val="ListParagraph"/>
+        <w:numPr>
+          <w:ilvl w:val="2"/>
+          <w:numId w:val="8"/>
+        </w:numPr>
+      </w:pPr>
+      <w:r>
+        <w:t>API error checking and handling is standardized and done for Android.</w:t>
       </w:r>
     </w:p>
     <w:p>
@@ -1135,6 +1282,27 @@
       <w:r>
         <w:t xml:space="preserve"> </w:t>
       </w:r>
+      <w:r>
+        <w:t>Expand API error checking – {Jeremy}</w:t>
+      </w:r>
+    </w:p>
+    <w:p>
+      <w:pPr>
+        <w:pStyle w:val="ListParagraph"/>
+        <w:numPr>
+          <w:ilvl w:val="2"/>
+          <w:numId w:val="8"/>
+        </w:numPr>
+      </w:pPr>
+      <w:r>
+        <w:t xml:space="preserve">Did not complete standardization and error </w:t>
+      </w:r>
+      <w:r>
+        <w:t>checking/</w:t>
+      </w:r>
+      <w:r>
+        <w:t>handling on Apple</w:t>
+      </w:r>
     </w:p>
     <w:p>
       <w:pPr>
@@ -1204,44 +1372,22 @@
     </w:p>
     <w:p>
       <w:pPr>
+        <w:pStyle w:val="ListParagraph"/>
+        <w:numPr>
+          <w:ilvl w:val="0"/>
+          <w:numId w:val="9"/>
+        </w:numPr>
         <w:rPr>
           <w:b/>
         </w:rPr>
       </w:pPr>
-    </w:p>
-    <w:p>
-      <w:pPr>
-        <w:pStyle w:val="Heading2"/>
-      </w:pPr>
-      <w:r>
-        <w:t>Pro</w:t>
-      </w:r>
-      <w:r>
-        <w:t>totypes &amp; Features</w:t>
-      </w:r>
-    </w:p>
-    <w:p>
-      <w:pPr>
-        <w:pStyle w:val="ListParagraph"/>
-        <w:numPr>
-          <w:ilvl w:val="0"/>
-          <w:numId w:val="6"/>
-        </w:numPr>
-      </w:pPr>
-      <w:r>
-        <w:t>Functional UI applications for both Android and iOS</w:t>
-      </w:r>
-    </w:p>
-    <w:p>
-      <w:pPr>
-        <w:pStyle w:val="ListParagraph"/>
-        <w:numPr>
-          <w:ilvl w:val="0"/>
-          <w:numId w:val="6"/>
-        </w:numPr>
-      </w:pPr>
-      <w:r>
-        <w:t>Real data is implemented in Android’s Current Invoice Summary</w:t>
+      <w:r>
+        <w:t>Rachel and Mike researched ways to add non-native expa</w:t>
+      </w:r>
+      <w:bookmarkStart w:id="0" w:name="_GoBack"/>
+      <w:bookmarkEnd w:id="0"/>
+      <w:r>
+        <w:t>ndable views to Apple and Android applications.</w:t>
       </w:r>
     </w:p>
     <w:p>
@@ -1256,6 +1402,48 @@
         <w:pStyle w:val="Heading2"/>
       </w:pPr>
       <w:r>
+        <w:t>Pro</w:t>
+      </w:r>
+      <w:r>
+        <w:t>totypes &amp; Features</w:t>
+      </w:r>
+    </w:p>
+    <w:p>
+      <w:pPr>
+        <w:pStyle w:val="ListParagraph"/>
+        <w:numPr>
+          <w:ilvl w:val="0"/>
+          <w:numId w:val="6"/>
+        </w:numPr>
+      </w:pPr>
+      <w:r>
+        <w:t>Functional UI applications for both Android and iOS</w:t>
+      </w:r>
+    </w:p>
+    <w:p>
+      <w:pPr>
+        <w:pStyle w:val="ListParagraph"/>
+        <w:numPr>
+          <w:ilvl w:val="0"/>
+          <w:numId w:val="6"/>
+        </w:numPr>
+      </w:pPr>
+      <w:r>
+        <w:t>Real data is implemented in Android’s Current Invoice Summary</w:t>
+      </w:r>
+    </w:p>
+    <w:p>
+      <w:pPr>
+        <w:rPr>
+          <w:b/>
+        </w:rPr>
+      </w:pPr>
+    </w:p>
+    <w:p>
+      <w:pPr>
+        <w:pStyle w:val="Heading2"/>
+      </w:pPr>
+      <w:r>
         <w:t xml:space="preserve">Product </w:t>
       </w:r>
       <w:r>
@@ -1332,8 +1520,6 @@
       <w:r>
         <w:t>Implement the Log Pages</w:t>
       </w:r>
-      <w:bookmarkStart w:id="0" w:name="_GoBack"/>
-      <w:bookmarkEnd w:id="0"/>
     </w:p>
     <w:p>
       <w:pPr>

</xml_diff>

<commit_message>
Sprint 3 Report stuff
</commit_message>
<xml_diff>
--- a/Source/Sprint Reports/Sprint 3 Report.docx
+++ b/Source/Sprint Reports/Sprint 3 Report.docx
@@ -463,6 +463,8 @@
       <w:r>
         <w:t>Android</w:t>
       </w:r>
+      <w:bookmarkStart w:id="0" w:name="_GoBack"/>
+      <w:bookmarkEnd w:id="0"/>
     </w:p>
     <w:p>
       <w:pPr>
@@ -638,10 +640,7 @@
         </w:numPr>
       </w:pPr>
       <w:r>
-        <w:t xml:space="preserve">Build POST API call handling functionality for Apple and Android </w:t>
-      </w:r>
-      <w:r>
-        <w:t>– {Jeremy}</w:t>
+        <w:t>Build POST API call handling functionality for Apple and Android – {Jeremy}</w:t>
       </w:r>
     </w:p>
     <w:p>
@@ -659,10 +658,7 @@
         <w:t xml:space="preserve">all </w:t>
       </w:r>
       <w:r>
-        <w:t xml:space="preserve">API call handling for Technician app for Apple and Android </w:t>
-      </w:r>
-      <w:r>
-        <w:t>– {Jeremy}</w:t>
+        <w:t>API call handling for Technician app for Apple and Android – {Jeremy}</w:t>
       </w:r>
     </w:p>
     <w:p>
@@ -806,6 +802,18 @@
       <w:pPr>
         <w:pStyle w:val="ListParagraph"/>
         <w:numPr>
+          <w:ilvl w:val="2"/>
+          <w:numId w:val="8"/>
+        </w:numPr>
+      </w:pPr>
+      <w:r>
+        <w:t>All available API calls were successfully implemented</w:t>
+      </w:r>
+    </w:p>
+    <w:p>
+      <w:pPr>
+        <w:pStyle w:val="ListParagraph"/>
+        <w:numPr>
           <w:ilvl w:val="1"/>
           <w:numId w:val="8"/>
         </w:numPr>
@@ -818,6 +826,18 @@
       <w:pPr>
         <w:pStyle w:val="ListParagraph"/>
         <w:numPr>
+          <w:ilvl w:val="2"/>
+          <w:numId w:val="8"/>
+        </w:numPr>
+      </w:pPr>
+      <w:r>
+        <w:t xml:space="preserve">UI may need to be revised </w:t>
+      </w:r>
+    </w:p>
+    <w:p>
+      <w:pPr>
+        <w:pStyle w:val="ListParagraph"/>
+        <w:numPr>
           <w:ilvl w:val="1"/>
           <w:numId w:val="8"/>
         </w:numPr>
@@ -830,6 +850,18 @@
       <w:pPr>
         <w:pStyle w:val="ListParagraph"/>
         <w:numPr>
+          <w:ilvl w:val="2"/>
+          <w:numId w:val="8"/>
+        </w:numPr>
+      </w:pPr>
+      <w:r>
+        <w:t>Functional, further research may be needed</w:t>
+      </w:r>
+    </w:p>
+    <w:p>
+      <w:pPr>
+        <w:pStyle w:val="ListParagraph"/>
+        <w:numPr>
           <w:ilvl w:val="1"/>
           <w:numId w:val="8"/>
         </w:numPr>
@@ -842,6 +874,24 @@
       <w:pPr>
         <w:pStyle w:val="ListParagraph"/>
         <w:numPr>
+          <w:ilvl w:val="2"/>
+          <w:numId w:val="8"/>
+        </w:numPr>
+      </w:pPr>
+      <w:r>
+        <w:t>Implemented Logger Library</w:t>
+      </w:r>
+      <w:r>
+        <w:t xml:space="preserve"> for the eBill</w:t>
+      </w:r>
+      <w:r>
+        <w:t>, need to set up database on the phone</w:t>
+      </w:r>
+    </w:p>
+    <w:p>
+      <w:pPr>
+        <w:pStyle w:val="ListParagraph"/>
+        <w:numPr>
           <w:ilvl w:val="0"/>
           <w:numId w:val="8"/>
         </w:numPr>
@@ -1003,13 +1053,7 @@
         <w:t xml:space="preserve">eLation </w:t>
       </w:r>
       <w:r>
-        <w:t>GET/POST</w:t>
-      </w:r>
-      <w:r>
-        <w:t xml:space="preserve"> </w:t>
-      </w:r>
-      <w:r>
-        <w:t xml:space="preserve">API call handling on Apple and Android </w:t>
+        <w:t xml:space="preserve">GET/POST API call handling on Apple and Android </w:t>
       </w:r>
       <w:r>
         <w:t>– {Jeremy}</w:t>
@@ -1248,6 +1292,24 @@
       <w:pPr>
         <w:pStyle w:val="ListParagraph"/>
         <w:numPr>
+          <w:ilvl w:val="1"/>
+          <w:numId w:val="8"/>
+        </w:numPr>
+      </w:pPr>
+      <w:r>
+        <w:t xml:space="preserve">Implement database </w:t>
+      </w:r>
+      <w:r>
+        <w:t xml:space="preserve">for eBill </w:t>
+      </w:r>
+      <w:r>
+        <w:t>on the phone</w:t>
+      </w:r>
+    </w:p>
+    <w:p>
+      <w:pPr>
+        <w:pStyle w:val="ListParagraph"/>
+        <w:numPr>
           <w:ilvl w:val="0"/>
           <w:numId w:val="8"/>
         </w:numPr>
@@ -1382,12 +1444,7 @@
         </w:rPr>
       </w:pPr>
       <w:r>
-        <w:t>Rachel and Mike researched ways to add non-native expa</w:t>
-      </w:r>
-      <w:bookmarkStart w:id="0" w:name="_GoBack"/>
-      <w:bookmarkEnd w:id="0"/>
-      <w:r>
-        <w:t>ndable views to Apple and Android applications.</w:t>
+        <w:t>Rachel and Mike researched ways to add non-native expandable views to Apple and Android applications.</w:t>
       </w:r>
     </w:p>
     <w:p>

</xml_diff>